<commit_message>
updating empty, size nd height
</commit_message>
<xml_diff>
--- a/קובץ תיעוד רועי.docx
+++ b/קובץ תיעוד רועי.docx
@@ -74,10 +74,7 @@
         </w:rPr>
       </w:pPr>
       <w:r>
-        <w:t>E</w:t>
-      </w:r>
-      <w:r>
-        <w:t>mpty</w:t>
+        <w:t>Empty</w:t>
       </w:r>
       <w:r>
         <w:rPr>
@@ -101,7 +98,7 @@
         <w:t xml:space="preserve">מחזירה </w:t>
       </w:r>
       <w:r>
-        <w:t>false</w:t>
+        <w:t>true</w:t>
       </w:r>
       <w:r>
         <w:rPr>
@@ -135,7 +132,21 @@
           <w:rFonts w:hint="cs"/>
           <w:rtl/>
         </w:rPr>
-        <w:t xml:space="preserve"> זה קורה אמ"מ העץ ריק</w:t>
+        <w:t xml:space="preserve"> </w:t>
+      </w:r>
+      <w:r>
+        <w:rPr>
+          <w:rFonts w:hint="cs"/>
+          <w:rtl/>
+        </w:rPr>
+        <w:t xml:space="preserve">או שהינו צומת דיגיטלי </w:t>
+      </w:r>
+      <w:r>
+        <w:rPr>
+          <w:rFonts w:hint="cs"/>
+          <w:rtl/>
+        </w:rPr>
+        <w:t>זה קורה אמ"מ העץ ריק</w:t>
       </w:r>
     </w:p>
     <w:p>
@@ -299,6 +310,7 @@
         </w:rPr>
         <w:t xml:space="preserve"> סה"כ נקבל </w:t>
       </w:r>
+      <w:bookmarkStart w:id="0" w:name="_Hlk88853752"/>
       <w:r>
         <w:rPr>
           <w:rFonts w:hint="cs"/>
@@ -308,6 +320,7 @@
       <w:r>
         <w:t>(logn)</w:t>
       </w:r>
+      <w:bookmarkEnd w:id="0"/>
       <w:r>
         <w:rPr>
           <w:rFonts w:hint="cs"/>
@@ -458,10 +471,7 @@
         </w:rPr>
       </w:pPr>
       <w:r>
-        <w:t>D</w:t>
-      </w:r>
-      <w:r>
-        <w:t>elete</w:t>
+        <w:t>Delete</w:t>
       </w:r>
       <w:r>
         <w:rPr>
@@ -650,7 +660,35 @@
           <w:rFonts w:hint="cs"/>
           <w:rtl/>
         </w:rPr>
-        <w:t xml:space="preserve"> עם הצומת שצריך לעבור איזון, הפונקצייה עובדת באופן רקורסיבי ומאזנת את העץ ע"פ המקרים שנלמדו בהרצאה וסופרת את מס' השינויים שנעשים בעץ ומחזירה את סכומם במקרה הגרוע ביותר נעלה עד השורש כלומר </w:t>
+        <w:t xml:space="preserve"> עם הצומת שצריך לעבור איזון, הפונקצייה עובדת באופן רקורסיבי ומאזנת את העץ ע"פ המקרים שנלמדו בהרצאה וסופרת את מס' השינויים שנעשים בעץ</w:t>
+      </w:r>
+      <w:r>
+        <w:rPr>
+          <w:rFonts w:hint="cs"/>
+          <w:rtl/>
+        </w:rPr>
+        <w:t>, סוכמת ו</w:t>
+      </w:r>
+      <w:r>
+        <w:rPr>
+          <w:rFonts w:hint="cs"/>
+          <w:rtl/>
+        </w:rPr>
+        <w:t xml:space="preserve">מחזירה את </w:t>
+      </w:r>
+      <w:r>
+        <w:rPr>
+          <w:rFonts w:hint="cs"/>
+          <w:rtl/>
+        </w:rPr>
+        <w:t>סכום השינויים בעץ.</w:t>
+      </w:r>
+      <w:r>
+        <w:rPr>
+          <w:rFonts w:hint="cs"/>
+          <w:rtl/>
+        </w:rPr>
+        <w:t xml:space="preserve"> במקרה הגרוע ביותר נעלה עד השורש כלומר </w:t>
       </w:r>
       <w:r>
         <w:t>O(logn)</w:t>
@@ -795,63 +833,458 @@
         </w:rPr>
         <w:t xml:space="preserve">, </w:t>
       </w:r>
-      <w:bookmarkStart w:id="0" w:name="_Hlk88163810"/>
+      <w:bookmarkStart w:id="1" w:name="_Hlk88163810"/>
+      <w:r>
+        <w:t xml:space="preserve">(1,3) </w:t>
+      </w:r>
+      <w:r>
+        <w:sym w:font="Wingdings" w:char="F0E0"/>
+      </w:r>
+      <w:r>
+        <w:t xml:space="preserve"> (1,1) / (2,1) </w:t>
+      </w:r>
+      <w:bookmarkEnd w:id="1"/>
+      <w:r>
+        <w:t>/ (1,2)</w:t>
+      </w:r>
+      <w:r>
+        <w:rPr>
+          <w:rFonts w:hint="cs"/>
+          <w:rtl/>
+        </w:rPr>
+        <w:t xml:space="preserve">, </w:t>
+      </w:r>
+      <w:r>
+        <w:t>(2,2)</w:t>
+      </w:r>
+      <w:r>
+        <w:rPr>
+          <w:rFonts w:hint="cs"/>
+          <w:rtl/>
+        </w:rPr>
+        <w:t xml:space="preserve"> , מצב מאוזן</w:t>
+      </w:r>
+      <w:r>
+        <w:rPr>
+          <w:rFonts w:hint="cs"/>
+          <w:rtl/>
+        </w:rPr>
+        <w:t xml:space="preserve"> חוקי</w:t>
+      </w:r>
+    </w:p>
+    <w:p>
+      <w:pPr>
+        <w:rPr>
+          <w:rtl/>
+        </w:rPr>
+      </w:pPr>
+      <w:r>
+        <w:rPr>
+          <w:rFonts w:hint="cs"/>
+          <w:rtl/>
+        </w:rPr>
+        <w:t xml:space="preserve">לאחר סיווג המקרה ותת המקרה בעת הצורך הפונקציה קוראת לאחת מ-4 פונקציות האיזון המתאימות כאשר 3 מבצעות סוג תיקון מסוים ואת התיקון הסימטרי המקביל הפונקציות הללו יודעות איזה מקרה מדובר ע"י משתנה בוליאני. </w:t>
+      </w:r>
+    </w:p>
+    <w:p>
+      <w:pPr>
+        <w:rPr>
+          <w:rFonts w:hint="cs"/>
+          <w:rtl/>
+        </w:rPr>
+      </w:pPr>
+      <w:r>
+        <w:rPr>
+          <w:rFonts w:hint="cs"/>
+          <w:rtl/>
+        </w:rPr>
+        <w:t xml:space="preserve">בהגעה לצומת שהינו מאוזן, נמשיך ונעלה במעלה העץ ונעדכן את </w:t>
+      </w:r>
+      <w:r>
+        <w:rPr>
+          <w:rFonts w:hint="cs"/>
+          <w:rtl/>
+        </w:rPr>
+        <w:t>שדה ה-</w:t>
+      </w:r>
+      <w:r>
+        <w:t>size</w:t>
+      </w:r>
+      <w:r>
+        <w:rPr>
+          <w:rFonts w:hint="cs"/>
+          <w:rtl/>
+        </w:rPr>
+        <w:t xml:space="preserve"> ע"י קריאה לפונק' </w:t>
+      </w:r>
+      <w:r>
+        <w:rPr>
+          <w:rFonts w:hint="cs"/>
+          <w:rtl/>
+        </w:rPr>
+        <w:t>ה</w:t>
+      </w:r>
+      <w:r>
+        <w:rPr>
+          <w:rFonts w:hint="cs"/>
+          <w:rtl/>
+        </w:rPr>
+        <w:t>רקורסיבית</w:t>
+      </w:r>
+      <w:r>
+        <w:rPr>
+          <w:rFonts w:hint="cs"/>
+          <w:rtl/>
+        </w:rPr>
+        <w:t xml:space="preserve"> </w:t>
+      </w:r>
+      <w:r>
+        <w:t>updateTillRoot</w:t>
+      </w:r>
+      <w:r>
+        <w:rPr>
+          <w:rFonts w:hint="cs"/>
+          <w:rtl/>
+        </w:rPr>
+        <w:t>.</w:t>
+      </w:r>
+    </w:p>
+    <w:p>
+      <w:pPr>
+        <w:rPr>
+          <w:rtl/>
+        </w:rPr>
+      </w:pPr>
+      <w:r>
+        <w:rPr>
+          <w:rFonts w:hint="cs"/>
+          <w:rtl/>
+        </w:rPr>
+        <w:t xml:space="preserve">נשים לב שכל הבדיקות והקריאות במהלך ריצת הפונקציה בכל קריאה קבועות ולכן הפונקציה רצה ב- </w:t>
+      </w:r>
+      <w:r>
+        <w:t>O(1)</w:t>
+      </w:r>
+      <w:r>
+        <w:rPr>
+          <w:rFonts w:hint="cs"/>
+          <w:rtl/>
+        </w:rPr>
+        <w:t xml:space="preserve">, (נקראת לכל היותר </w:t>
+      </w:r>
+      <w:r>
+        <w:t>O(logn)</w:t>
+      </w:r>
+      <w:r>
+        <w:rPr>
+          <w:rFonts w:hint="cs"/>
+          <w:rtl/>
+        </w:rPr>
+        <w:t xml:space="preserve"> לאחר מחיקה בודדת).</w:t>
+      </w:r>
+    </w:p>
+    <w:p>
+      <w:pPr>
+        <w:rPr>
+          <w:rtl/>
+        </w:rPr>
+      </w:pPr>
+      <w:r>
+        <w:t>updateTillRoot</w:t>
+      </w:r>
+      <w:r>
+        <w:rPr>
+          <w:rFonts w:hint="cs"/>
+          <w:rtl/>
+        </w:rPr>
+        <w:t>:</w:t>
+      </w:r>
+    </w:p>
+    <w:p>
+      <w:pPr>
+        <w:rPr>
+          <w:rtl/>
+        </w:rPr>
+      </w:pPr>
+      <w:r>
+        <w:rPr>
+          <w:rFonts w:hint="cs"/>
+          <w:rtl/>
+        </w:rPr>
+        <w:t xml:space="preserve">מקבלת צומת ומעדכנת את כל הצמתים מצומת זה ועד השורש ע"י קריאה לפונקציה </w:t>
+      </w:r>
+      <w:r>
+        <w:rPr>
+          <w:rtl/>
+        </w:rPr>
+        <w:t>–</w:t>
+      </w:r>
+      <w:r>
+        <w:rPr>
+          <w:rFonts w:hint="cs"/>
+          <w:rtl/>
+        </w:rPr>
+        <w:t xml:space="preserve"> </w:t>
+      </w:r>
+      <w:r>
+        <w:t>updateNode</w:t>
+      </w:r>
+    </w:p>
+    <w:p>
+      <w:pPr>
+        <w:rPr>
+          <w:rtl/>
+        </w:rPr>
+      </w:pPr>
+      <w:r>
+        <w:rPr>
+          <w:rFonts w:hint="cs"/>
+          <w:rtl/>
+        </w:rPr>
+        <w:t xml:space="preserve">שמעדכנת את הגובה וגודל של צומת לפי בניו. לכל היותר נעלה את כל גובה העץ </w:t>
+      </w:r>
+      <w:r>
+        <w:rPr>
+          <w:rFonts w:hint="cs"/>
+          <w:rtl/>
+        </w:rPr>
+        <w:t xml:space="preserve">ולכן הסיבוכיות הינה </w:t>
+      </w:r>
+      <w:r>
+        <w:t>O(logn)</w:t>
+      </w:r>
+      <w:r>
+        <w:rPr>
+          <w:rFonts w:hint="cs"/>
+          <w:rtl/>
+        </w:rPr>
+        <w:t>.</w:t>
+      </w:r>
+    </w:p>
+    <w:p>
+      <w:pPr>
+        <w:rPr>
+          <w:rtl/>
+        </w:rPr>
+      </w:pPr>
+      <w:r>
+        <w:t>reBalanceCase22</w:t>
+      </w:r>
+      <w:r>
+        <w:rPr>
+          <w:rFonts w:hint="cs"/>
+          <w:rtl/>
+        </w:rPr>
+        <w:t xml:space="preserve">: פונקציית האיזון לאחר מחיקה של המקרה </w:t>
+      </w:r>
+      <w:r>
+        <w:t>(2,2)</w:t>
+      </w:r>
+      <w:r>
+        <w:rPr>
+          <w:rFonts w:hint="cs"/>
+          <w:rtl/>
+        </w:rPr>
+        <w:t xml:space="preserve">, מבצעת דימוט לצומת המבוקש ואז </w:t>
+      </w:r>
+      <w:r>
+        <w:rPr>
+          <w:rFonts w:hint="cs"/>
+          <w:rtl/>
+        </w:rPr>
+        <w:t>אם</w:t>
+      </w:r>
+      <w:r>
+        <w:rPr>
+          <w:rFonts w:hint="cs"/>
+          <w:rtl/>
+        </w:rPr>
+        <w:t xml:space="preserve"> הגענו לשורש מחזירה 1, אחרת קוראת ל </w:t>
+      </w:r>
+      <w:r>
+        <w:t>reBalanceDelete</w:t>
+      </w:r>
+      <w:r>
+        <w:rPr>
+          <w:rFonts w:hint="cs"/>
+          <w:rtl/>
+        </w:rPr>
+        <w:t xml:space="preserve"> על צומת האבא ועדכון המונה שקיבלנו עד כה +1. כל הפעולות קבועות </w:t>
+      </w:r>
+      <w:r>
+        <w:rPr>
+          <w:rFonts w:hint="cs"/>
+          <w:rtl/>
+        </w:rPr>
+        <w:t xml:space="preserve">ולכן </w:t>
+      </w:r>
+      <w:r>
+        <w:t>O(1)</w:t>
+      </w:r>
+      <w:r>
+        <w:rPr>
+          <w:rFonts w:hint="cs"/>
+          <w:rtl/>
+        </w:rPr>
+        <w:t xml:space="preserve"> .</w:t>
+      </w:r>
+    </w:p>
+    <w:p>
+      <w:r>
+        <w:t>reBalanceCase3112</w:t>
+      </w:r>
+    </w:p>
+    <w:p>
+      <w:pPr>
+        <w:rPr>
+          <w:rtl/>
+        </w:rPr>
+      </w:pPr>
+      <w:r>
+        <w:rPr>
+          <w:rFonts w:hint="cs"/>
+          <w:rtl/>
+        </w:rPr>
+        <w:t xml:space="preserve">פונקציית האיזון לאחר מחיקה של המקרה </w:t>
+      </w:r>
+      <w:r>
+        <w:t xml:space="preserve">(3,1) </w:t>
+      </w:r>
+      <w:r>
+        <w:rPr>
+          <w:rFonts w:hint="cs"/>
+          <w:rtl/>
+        </w:rPr>
+        <w:t xml:space="preserve">- </w:t>
+      </w:r>
+      <w:r>
+        <w:t xml:space="preserve"> (1,2)</w:t>
+      </w:r>
+      <w:r>
+        <w:rPr>
+          <w:rFonts w:hint="cs"/>
+          <w:rtl/>
+        </w:rPr>
+        <w:t xml:space="preserve">והמקרה הסימטרי </w:t>
+      </w:r>
+      <w:r>
+        <w:t xml:space="preserve">(1,3) </w:t>
+      </w:r>
+      <w:r>
+        <w:t>-</w:t>
+      </w:r>
+      <w:r>
+        <w:t>(2,1)</w:t>
+      </w:r>
+      <w:r>
+        <w:rPr>
+          <w:rFonts w:hint="cs"/>
+          <w:rtl/>
+        </w:rPr>
+        <w:t xml:space="preserve">. מבצעים גלגול ימני ואז גלגול שמאלה לפי הצמתים המתאימים או אם אנחנו עושים את המקרה הסימטרי באופן הפוך (יודעים באיזה מקרה מדובר </w:t>
+      </w:r>
+      <w:r>
+        <w:rPr>
+          <w:rFonts w:hint="cs"/>
+          <w:rtl/>
+        </w:rPr>
+        <w:t xml:space="preserve">ע"י משתנה בוליאני בקלט) לאחר מכן מעדכנים את הדרגות של כל הצמתים הרלוונטיים. ואז אם הגענו לשורש מחזירים 6 סך השינויים שעשינו, אחרת קוראת ל </w:t>
+      </w:r>
+      <w:r>
+        <w:t>reBalanceDelete</w:t>
+      </w:r>
+      <w:r>
+        <w:rPr>
+          <w:rFonts w:hint="cs"/>
+          <w:rtl/>
+        </w:rPr>
+        <w:t xml:space="preserve"> על צומת האבא ועדכון המונה שקיבלנו עד כה +6. כל הפעולות קבועות ולכן </w:t>
+      </w:r>
+      <w:r>
+        <w:t>O(1)</w:t>
+      </w:r>
+      <w:r>
+        <w:rPr>
+          <w:rFonts w:hint="cs"/>
+          <w:rtl/>
+        </w:rPr>
+        <w:t>.</w:t>
+      </w:r>
+    </w:p>
+    <w:p>
+      <w:pPr>
+        <w:rPr>
+          <w:rtl/>
+        </w:rPr>
+      </w:pPr>
+      <w:r>
+        <w:t>reBalanceCase3121</w:t>
+      </w:r>
+    </w:p>
+    <w:p>
+      <w:pPr>
+        <w:rPr>
+          <w:rtl/>
+        </w:rPr>
+      </w:pPr>
+      <w:r>
+        <w:rPr>
+          <w:rFonts w:hint="cs"/>
+          <w:rtl/>
+        </w:rPr>
+        <w:t xml:space="preserve">פונקציית האיזון לאחר מחיקה של המקרה </w:t>
+      </w:r>
+      <w:r>
+        <w:t xml:space="preserve">(1,3) </w:t>
+      </w:r>
+      <w:r>
+        <w:rPr>
+          <w:rFonts w:hint="cs"/>
+          <w:rtl/>
+        </w:rPr>
+        <w:t xml:space="preserve">- </w:t>
+      </w:r>
+      <w:r>
+        <w:t xml:space="preserve"> (1,2)</w:t>
+      </w:r>
+      <w:r>
+        <w:rPr>
+          <w:rFonts w:hint="cs"/>
+          <w:rtl/>
+        </w:rPr>
+        <w:t xml:space="preserve">והמקרה הסימטרי </w:t>
+      </w:r>
       <w:r>
         <w:t>(</w:t>
       </w:r>
       <w:r>
-        <w:t>1,3</w:t>
+        <w:t>3,1</w:t>
       </w:r>
       <w:r>
         <w:t xml:space="preserve">) </w:t>
       </w:r>
       <w:r>
-        <w:sym w:font="Wingdings" w:char="F0E0"/>
-      </w:r>
-      <w:r>
-        <w:t xml:space="preserve"> (1,1) / (2,1) </w:t>
-      </w:r>
-      <w:bookmarkEnd w:id="0"/>
-      <w:r>
-        <w:t>/ (1,2)</w:t>
-      </w:r>
-      <w:r>
-        <w:rPr>
-          <w:rFonts w:hint="cs"/>
-          <w:rtl/>
-        </w:rPr>
-        <w:t xml:space="preserve">, </w:t>
-      </w:r>
-      <w:r>
-        <w:t>(2,2)</w:t>
-      </w:r>
-      <w:r>
-        <w:rPr>
-          <w:rFonts w:hint="cs"/>
-          <w:rtl/>
-        </w:rPr>
-        <w:t xml:space="preserve"> , מצב מאוזן</w:t>
-      </w:r>
-      <w:r>
-        <w:rPr>
-          <w:rFonts w:hint="cs"/>
-          <w:rtl/>
-        </w:rPr>
-        <w:t xml:space="preserve"> חוקי</w:t>
-      </w:r>
-    </w:p>
-    <w:p>
-      <w:pPr>
-        <w:rPr>
-          <w:rtl/>
-        </w:rPr>
-      </w:pPr>
-      <w:r>
-        <w:rPr>
-          <w:rFonts w:hint="cs"/>
-          <w:rtl/>
-        </w:rPr>
-        <w:t xml:space="preserve">לאחר סיווג המקרה ותת המקרה בעת הצורך הפונקציה קוראת לאחת מ-4 פונקציות האיזון המתאימות כאשר 3 מבצעות סוג תיקון מסוים ואת התיקון הסימטרי המקביל הפונקציות הללו יודעות איזה מקרה מדובר ע"י משתנה בוליאני. נשים לב שכל הבדיקות והקריאות במהלך ריצת הפונקציה בכל קריאה קבועות ולכן הפונקציה רצה ב- </w:t>
+        <w:t>-</w:t>
+      </w:r>
+      <w:r>
+        <w:t>(2,1)</w:t>
+      </w:r>
+      <w:r>
+        <w:rPr>
+          <w:rFonts w:hint="cs"/>
+          <w:rtl/>
+        </w:rPr>
+        <w:t xml:space="preserve">. מבצעים גלגול שמאלה לפי הצמתים המתאימים או אם אנחנו עושים את המקרה הסימטרי באופן הפוך (יודעים באיזה מקרה מדובר ע"י משתנה בוליאני בקלט) לאחר מכן מעדכנים את הדרגות של כל הצמתים הרלוונטיים. ואז אם הגענו לשורש מחזירה 3 סך השינויים שעשינו, אחרת קוראת ל </w:t>
+      </w:r>
+      <w:r>
+        <w:t>reBalanceDelete</w:t>
+      </w:r>
+      <w:r>
+        <w:rPr>
+          <w:rFonts w:hint="cs"/>
+          <w:rtl/>
+        </w:rPr>
+        <w:t xml:space="preserve"> על צומת האבא ועדכון המונה שקיבלנו עד כה +3. כל הפעולות קבועות ולכן </w:t>
       </w:r>
       <w:r>
         <w:t>O(1)</w:t>
@@ -861,76 +1294,74 @@
           <w:rFonts w:hint="cs"/>
           <w:rtl/>
         </w:rPr>
-        <w:t xml:space="preserve">, (נקראת לכל היותר </w:t>
-      </w:r>
-      <w:r>
-        <w:t>O(logn)</w:t>
-      </w:r>
-      <w:r>
-        <w:rPr>
-          <w:rFonts w:hint="cs"/>
-          <w:rtl/>
-        </w:rPr>
-        <w:t xml:space="preserve"> לאחר מחיקה בודדת).</w:t>
-      </w:r>
-    </w:p>
-    <w:p>
-      <w:pPr>
-        <w:rPr>
-          <w:rFonts w:hint="cs"/>
-          <w:rtl/>
-        </w:rPr>
-      </w:pPr>
-      <w:r>
-        <w:t>reBalanceCase22</w:t>
-      </w:r>
-      <w:r>
-        <w:rPr>
-          <w:rFonts w:hint="cs"/>
-          <w:rtl/>
-        </w:rPr>
-        <w:t xml:space="preserve">: פונקציית האיזון לאחר מחיקה של המקרה </w:t>
-      </w:r>
-      <w:r>
-        <w:t>(2,2)</w:t>
-      </w:r>
-      <w:r>
-        <w:rPr>
-          <w:rFonts w:hint="cs"/>
-          <w:rtl/>
-        </w:rPr>
-        <w:t xml:space="preserve">, מבצעת דימוט לצומת המבוקש ואז </w:t>
-      </w:r>
-      <w:r>
-        <w:rPr>
-          <w:rFonts w:hint="cs"/>
-          <w:rtl/>
-        </w:rPr>
-        <w:t>אם</w:t>
-      </w:r>
-      <w:r>
-        <w:rPr>
-          <w:rFonts w:hint="cs"/>
-          <w:rtl/>
-        </w:rPr>
-        <w:t xml:space="preserve"> הגענו לשורש מחזירה 1, אחרת קוראת ל </w:t>
-      </w:r>
-      <w:r>
-        <w:t>reBalanceDelete</w:t>
-      </w:r>
-      <w:r>
-        <w:rPr>
-          <w:rFonts w:hint="cs"/>
-          <w:rtl/>
-        </w:rPr>
-        <w:t xml:space="preserve"> על צומת האבא ועדכון המונה שקיבלנו עד כה +1. כל הפעולות קבועות </w:t>
-      </w:r>
-      <w:r>
-        <w:rPr>
-          <w:rFonts w:hint="cs"/>
-          <w:rtl/>
-        </w:rPr>
-        <w:t xml:space="preserve">ולכן </w:t>
+        <w:t>.</w:t>
+      </w:r>
+    </w:p>
+    <w:p>
+      <w:r>
+        <w:t>reBalanceCase3111</w:t>
+      </w:r>
+    </w:p>
+    <w:p>
+      <w:pPr>
+        <w:rPr>
+          <w:rtl/>
+        </w:rPr>
+      </w:pPr>
+      <w:r>
+        <w:rPr>
+          <w:rFonts w:hint="cs"/>
+          <w:rtl/>
+        </w:rPr>
+        <w:t xml:space="preserve">פונקציית האיזון לאחר מחיקה של המקרה </w:t>
+      </w:r>
+      <w:r>
+        <w:t xml:space="preserve">(1,3) </w:t>
+      </w:r>
+      <w:r>
+        <w:rPr>
+          <w:rFonts w:hint="cs"/>
+          <w:rtl/>
+        </w:rPr>
+        <w:t xml:space="preserve">- </w:t>
+      </w:r>
+      <w:r>
+        <w:t xml:space="preserve"> (1,1)</w:t>
+      </w:r>
+      <w:r>
+        <w:rPr>
+          <w:rFonts w:hint="cs"/>
+          <w:rtl/>
+        </w:rPr>
+        <w:t xml:space="preserve">והמקרה הסימטרי </w:t>
+      </w:r>
+      <w:r>
+        <w:t>(</w:t>
+      </w:r>
+      <w:r>
+        <w:t>3,1</w:t>
+      </w:r>
+      <w:r>
+        <w:t xml:space="preserve">) </w:t>
+      </w:r>
+      <w:r>
+        <w:t>-</w:t>
+      </w:r>
+      <w:r>
+        <w:t>(</w:t>
+      </w:r>
+      <w:r>
+        <w:t>1</w:t>
+      </w:r>
+      <w:r>
+        <w:t>,1)</w:t>
+      </w:r>
+      <w:r>
+        <w:rPr>
+          <w:rFonts w:hint="cs"/>
+          <w:rtl/>
+        </w:rPr>
+        <w:t xml:space="preserve">. מבצעים גלגול שמאלה לפי הצמתים המתאימים או אם אנחנו עושים את המקרה הסימטרי באופן הפוך (יודעים באיזה מקרה מדובר ע"י משתנה בוליאני בקלט) לאחר מכן מעדכנים את הדרגות של כל הצמתים הרלוונטיים. זאת פעולת איזון סופית לכן מחזירים 3 סך עלות איזון של הפעולה. כל הפעולות קבועות ולכן </w:t>
       </w:r>
       <w:r>
         <w:t>O(1)</w:t>
@@ -940,366 +1371,10 @@
           <w:rFonts w:hint="cs"/>
           <w:rtl/>
         </w:rPr>
-        <w:t xml:space="preserve"> .</w:t>
-      </w:r>
-    </w:p>
-    <w:p>
-      <w:r>
-        <w:t>reBalanceCase3112</w:t>
-      </w:r>
-    </w:p>
-    <w:p>
-      <w:pPr>
-        <w:rPr>
-          <w:rtl/>
-        </w:rPr>
-      </w:pPr>
-      <w:r>
-        <w:rPr>
-          <w:rFonts w:hint="cs"/>
-          <w:rtl/>
-        </w:rPr>
-        <w:t>פונקציית האיזון לאחר מחיקה של המקרה</w:t>
-      </w:r>
-      <w:r>
-        <w:rPr>
-          <w:rFonts w:hint="cs"/>
-          <w:rtl/>
-        </w:rPr>
-        <w:t xml:space="preserve"> </w:t>
-      </w:r>
-      <w:r>
-        <w:t xml:space="preserve">(3,1) </w:t>
-      </w:r>
-      <w:r>
-        <w:rPr>
-          <w:rFonts w:hint="cs"/>
-          <w:rtl/>
-        </w:rPr>
-        <w:t xml:space="preserve">- </w:t>
-      </w:r>
-      <w:r>
-        <w:t xml:space="preserve"> (1,2)</w:t>
-      </w:r>
-      <w:r>
-        <w:rPr>
-          <w:rFonts w:hint="cs"/>
-          <w:rtl/>
-        </w:rPr>
-        <w:t xml:space="preserve">והמקרה הסימטרי </w:t>
-      </w:r>
-      <w:r>
-        <w:t xml:space="preserve">(1,3) </w:t>
-      </w:r>
-      <w:r>
-        <w:t>-</w:t>
-      </w:r>
-      <w:r>
-        <w:t>(2,1)</w:t>
-      </w:r>
-      <w:r>
-        <w:rPr>
-          <w:rFonts w:hint="cs"/>
-          <w:rtl/>
-        </w:rPr>
-        <w:t xml:space="preserve">. מבצעים גלגול ימני ואז גלגול שמאלה לפי הצמתים המתאימים או אם אנחנו עושים את המקרה הסימטרי באופן הפוך (יודעים באיזה מקרה מדובר </w:t>
-      </w:r>
-      <w:r>
-        <w:rPr>
-          <w:rFonts w:hint="cs"/>
-          <w:rtl/>
-        </w:rPr>
-        <w:t xml:space="preserve">ע"י משתנה בוליאני בקלט) לאחר מכן מעדכנים את הדרגות של כל הצמתים הרלוונטיים. </w:t>
-      </w:r>
-      <w:r>
-        <w:rPr>
-          <w:rFonts w:hint="cs"/>
-          <w:rtl/>
-        </w:rPr>
-        <w:t>ואז אם הגענו לשורש מחזיר</w:t>
-      </w:r>
-      <w:r>
-        <w:rPr>
-          <w:rFonts w:hint="cs"/>
-          <w:rtl/>
-        </w:rPr>
-        <w:t>ים</w:t>
-      </w:r>
-      <w:r>
-        <w:rPr>
-          <w:rFonts w:hint="cs"/>
-          <w:rtl/>
-        </w:rPr>
-        <w:t xml:space="preserve"> </w:t>
-      </w:r>
-      <w:r>
-        <w:rPr>
-          <w:rFonts w:hint="cs"/>
-          <w:rtl/>
-        </w:rPr>
-        <w:t>6 סך השינויים שעשינו</w:t>
-      </w:r>
-      <w:r>
-        <w:rPr>
-          <w:rFonts w:hint="cs"/>
-          <w:rtl/>
-        </w:rPr>
-        <w:t xml:space="preserve">, אחרת קוראת ל </w:t>
-      </w:r>
-      <w:r>
-        <w:t>reBalanceDelete</w:t>
-      </w:r>
-      <w:r>
-        <w:rPr>
-          <w:rFonts w:hint="cs"/>
-          <w:rtl/>
-        </w:rPr>
-        <w:t xml:space="preserve"> על צומת האבא ועדכון המונה שקיבלנו עד כה +</w:t>
-      </w:r>
-      <w:r>
-        <w:rPr>
-          <w:rFonts w:hint="cs"/>
-          <w:rtl/>
-        </w:rPr>
-        <w:t>6</w:t>
-      </w:r>
-      <w:r>
-        <w:rPr>
-          <w:rFonts w:hint="cs"/>
-          <w:rtl/>
-        </w:rPr>
-        <w:t xml:space="preserve">. כל הפעולות קבועות ולכן </w:t>
-      </w:r>
-      <w:r>
-        <w:t>O(1)</w:t>
-      </w:r>
-      <w:r>
-        <w:rPr>
-          <w:rFonts w:hint="cs"/>
-          <w:rtl/>
-        </w:rPr>
         <w:t>.</w:t>
       </w:r>
     </w:p>
     <w:p>
-      <w:pPr>
-        <w:rPr>
-          <w:rFonts w:hint="cs"/>
-          <w:rtl/>
-        </w:rPr>
-      </w:pPr>
-      <w:r>
-        <w:t>reBalanceCase3121</w:t>
-      </w:r>
-    </w:p>
-    <w:p>
-      <w:pPr>
-        <w:rPr>
-          <w:rtl/>
-        </w:rPr>
-      </w:pPr>
-      <w:r>
-        <w:rPr>
-          <w:rFonts w:hint="cs"/>
-          <w:rtl/>
-        </w:rPr>
-        <w:t xml:space="preserve">פונקציית האיזון לאחר מחיקה של המקרה </w:t>
-      </w:r>
-      <w:r>
-        <w:t>(</w:t>
-      </w:r>
-      <w:r>
-        <w:t>1,3</w:t>
-      </w:r>
-      <w:r>
-        <w:t xml:space="preserve">) </w:t>
-      </w:r>
-      <w:r>
-        <w:rPr>
-          <w:rFonts w:hint="cs"/>
-          <w:rtl/>
-        </w:rPr>
-        <w:t xml:space="preserve">- </w:t>
-      </w:r>
-      <w:r>
-        <w:t xml:space="preserve"> (1,2)</w:t>
-      </w:r>
-      <w:r>
-        <w:rPr>
-          <w:rFonts w:hint="cs"/>
-          <w:rtl/>
-        </w:rPr>
-        <w:t xml:space="preserve">והמקרה הסימטרי </w:t>
-      </w:r>
-      <w:r>
-        <w:t>(</w:t>
-      </w:r>
-      <w:r>
-        <w:t>3,1</w:t>
-      </w:r>
-      <w:r>
-        <w:t xml:space="preserve">) </w:t>
-      </w:r>
-      <w:r>
-        <w:t>-</w:t>
-      </w:r>
-      <w:r>
-        <w:t>(2,1)</w:t>
-      </w:r>
-      <w:r>
-        <w:rPr>
-          <w:rFonts w:hint="cs"/>
-          <w:rtl/>
-        </w:rPr>
-        <w:t xml:space="preserve">. מבצעים גלגול שמאלה לפי הצמתים המתאימים או אם אנחנו עושים את המקרה הסימטרי באופן הפוך (יודעים באיזה מקרה מדובר ע"י משתנה בוליאני בקלט) לאחר מכן מעדכנים את הדרגות של כל הצמתים הרלוונטיים. ואז אם הגענו לשורש מחזירה </w:t>
-      </w:r>
-      <w:r>
-        <w:rPr>
-          <w:rFonts w:hint="cs"/>
-          <w:rtl/>
-        </w:rPr>
-        <w:t>3</w:t>
-      </w:r>
-      <w:r>
-        <w:rPr>
-          <w:rFonts w:hint="cs"/>
-          <w:rtl/>
-        </w:rPr>
-        <w:t xml:space="preserve"> סך השינויים שעשינו, אחרת קוראת ל </w:t>
-      </w:r>
-      <w:r>
-        <w:t>reBalanceDelete</w:t>
-      </w:r>
-      <w:r>
-        <w:rPr>
-          <w:rFonts w:hint="cs"/>
-          <w:rtl/>
-        </w:rPr>
-        <w:t xml:space="preserve"> על צומת האבא ועדכון המונה שקיבלנו עד כה +</w:t>
-      </w:r>
-      <w:r>
-        <w:rPr>
-          <w:rFonts w:hint="cs"/>
-          <w:rtl/>
-        </w:rPr>
-        <w:t>3</w:t>
-      </w:r>
-      <w:r>
-        <w:rPr>
-          <w:rFonts w:hint="cs"/>
-          <w:rtl/>
-        </w:rPr>
-        <w:t xml:space="preserve">. כל הפעולות קבועות ולכן </w:t>
-      </w:r>
-      <w:r>
-        <w:t>O(1)</w:t>
-      </w:r>
-      <w:r>
-        <w:rPr>
-          <w:rFonts w:hint="cs"/>
-          <w:rtl/>
-        </w:rPr>
-        <w:t>.</w:t>
-      </w:r>
-    </w:p>
-    <w:p>
-      <w:r>
-        <w:t>reBalanceCase3111</w:t>
-      </w:r>
-    </w:p>
-    <w:p>
-      <w:pPr>
-        <w:rPr>
-          <w:rtl/>
-        </w:rPr>
-      </w:pPr>
-      <w:r>
-        <w:rPr>
-          <w:rFonts w:hint="cs"/>
-          <w:rtl/>
-        </w:rPr>
-        <w:t xml:space="preserve">פונקציית האיזון לאחר מחיקה של המקרה </w:t>
-      </w:r>
-      <w:r>
-        <w:t xml:space="preserve">(1,3) </w:t>
-      </w:r>
-      <w:r>
-        <w:rPr>
-          <w:rFonts w:hint="cs"/>
-          <w:rtl/>
-        </w:rPr>
-        <w:t xml:space="preserve">- </w:t>
-      </w:r>
-      <w:r>
-        <w:t xml:space="preserve"> (1,</w:t>
-      </w:r>
-      <w:r>
-        <w:t>1</w:t>
-      </w:r>
-      <w:r>
-        <w:t>)</w:t>
-      </w:r>
-      <w:r>
-        <w:rPr>
-          <w:rFonts w:hint="cs"/>
-          <w:rtl/>
-        </w:rPr>
-        <w:t xml:space="preserve">והמקרה הסימטרי </w:t>
-      </w:r>
-      <w:r>
-        <w:t>(</w:t>
-      </w:r>
-      <w:r>
-        <w:t>3,1</w:t>
-      </w:r>
-      <w:r>
-        <w:t xml:space="preserve">) </w:t>
-      </w:r>
-      <w:r>
-        <w:t>-</w:t>
-      </w:r>
-      <w:r>
-        <w:t>(</w:t>
-      </w:r>
-      <w:r>
-        <w:t>1</w:t>
-      </w:r>
-      <w:r>
-        <w:t>,1)</w:t>
-      </w:r>
-      <w:r>
-        <w:rPr>
-          <w:rFonts w:hint="cs"/>
-          <w:rtl/>
-        </w:rPr>
-        <w:t xml:space="preserve">. מבצעים גלגול שמאלה לפי הצמתים המתאימים או אם אנחנו עושים את המקרה הסימטרי באופן הפוך (יודעים באיזה מקרה מדובר ע"י משתנה בוליאני בקלט) לאחר מכן מעדכנים את הדרגות של כל הצמתים הרלוונטיים. </w:t>
-      </w:r>
-      <w:r>
-        <w:rPr>
-          <w:rFonts w:hint="cs"/>
-          <w:rtl/>
-        </w:rPr>
-        <w:t>זאת פעולת איזון סופית לכן מחזירים 3 סך עלות איזון של הפעולה.</w:t>
-      </w:r>
-      <w:r>
-        <w:rPr>
-          <w:rFonts w:hint="cs"/>
-          <w:rtl/>
-        </w:rPr>
-        <w:t xml:space="preserve"> כל הפעולות קבועות ולכן </w:t>
-      </w:r>
-      <w:r>
-        <w:t>O(1)</w:t>
-      </w:r>
-      <w:r>
-        <w:rPr>
-          <w:rFonts w:hint="cs"/>
-          <w:rtl/>
-        </w:rPr>
-        <w:t>.</w:t>
-      </w:r>
-    </w:p>
-    <w:p>
       <w:r>
         <w:t>deleteRetrieve</w:t>
       </w:r>
@@ -1315,6 +1390,7 @@
           <w:rFonts w:hint="cs"/>
           <w:rtl/>
         </w:rPr>
+        <w:lastRenderedPageBreak/>
         <w:t xml:space="preserve">הפונקציה מקבלת צומת ובודקת כיצד עלינו למחוק אותו ע"י סיווג המצב שלו </w:t>
       </w:r>
       <w:r>
@@ -1436,15 +1512,7 @@
           <w:rFonts w:hint="cs"/>
           <w:rtl/>
         </w:rPr>
-        <w:t xml:space="preserve"> </w:t>
-      </w:r>
-      <w:r>
-        <w:rPr>
-          <w:rFonts w:hint="cs"/>
-          <w:rtl/>
-        </w:rPr>
-        <w:lastRenderedPageBreak/>
-        <w:t xml:space="preserve">מובטח כי יש לצומת המבוקש 2 בנים) ולבסוף נחזיר את הצומת שצריך איזון (אם מדובר במקרה קצה של שורש נעדכן את המצביע). כל הבדיקות מתרחשות בזמן קבוע ולכן </w:t>
+        <w:t xml:space="preserve"> מובטח כי יש לצומת המבוקש 2 בנים) ולבסוף נחזיר את הצומת שצריך איזון (אם מדובר במקרה קצה של שורש נעדכן את המצביע). כל הבדיקות מתרחשות בזמן קבוע ולכן </w:t>
       </w:r>
       <w:r>
         <w:t>O(1)</w:t>
@@ -1495,14 +1563,7 @@
           <w:rFonts w:hint="cs"/>
           <w:rtl/>
         </w:rPr>
-        <w:t xml:space="preserve">מבצעת מחיקה לצומת אונארי שמאלי או ימני כפי שנראה בהרצאה ע"י 'דילוג' על הצומת, במקרה קצה של שורש נעדכן את השורש, נחזיר את צומת האב שצריך לעבור איזון, </w:t>
-      </w:r>
-      <w:r>
-        <w:rPr>
-          <w:rFonts w:hint="cs"/>
-          <w:rtl/>
-        </w:rPr>
-        <w:t xml:space="preserve">כל הבדיקות מתרחשות בזמן קבוע ולכן </w:t>
+        <w:t xml:space="preserve">מבצעת מחיקה לצומת אונארי שמאלי או ימני כפי שנראה בהרצאה ע"י 'דילוג' על הצומת, במקרה קצה של שורש נעדכן את השורש, נחזיר את צומת האב שצריך לעבור איזון, כל הבדיקות מתרחשות בזמן קבוע ולכן </w:t>
       </w:r>
       <w:r>
         <w:t>O(1)</w:t>
@@ -1531,35 +1592,7 @@
           <w:rFonts w:hint="cs"/>
           <w:rtl/>
         </w:rPr>
-        <w:t xml:space="preserve">מבצעת מחיקה לצומת </w:t>
-      </w:r>
-      <w:r>
-        <w:rPr>
-          <w:rFonts w:hint="cs"/>
-          <w:rtl/>
-        </w:rPr>
-        <w:t>עלה</w:t>
-      </w:r>
-      <w:r>
-        <w:rPr>
-          <w:rFonts w:hint="cs"/>
-          <w:rtl/>
-        </w:rPr>
-        <w:t xml:space="preserve"> כפי שנראה בהרצאה ע"י 'דילוג' על הצומת</w:t>
-      </w:r>
-      <w:r>
-        <w:rPr>
-          <w:rFonts w:hint="cs"/>
-          <w:rtl/>
-        </w:rPr>
-        <w:t xml:space="preserve"> וחיבור האב עם הצומת הוירטואלי</w:t>
-      </w:r>
-      <w:r>
-        <w:rPr>
-          <w:rFonts w:hint="cs"/>
-          <w:rtl/>
-        </w:rPr>
-        <w:t xml:space="preserve">, במקרה קצה של שורש נעדכן את השורש, נחזיר את צומת האב שצריך לעבור איזון, כל הבדיקות מתרחשות בזמן קבוע ולכן </w:t>
+        <w:t xml:space="preserve">מבצעת מחיקה לצומת עלה כפי שנראה בהרצאה ע"י 'דילוג' על הצומת וחיבור האב עם הצומת הוירטואלי, במקרה קצה של שורש נעדכן את השורש, נחזיר את צומת האב שצריך לעבור איזון, כל הבדיקות מתרחשות בזמן קבוע ולכן </w:t>
       </w:r>
       <w:r>
         <w:t>O(1)</w:t>
@@ -1689,21 +1722,53 @@
     </w:p>
     <w:p>
       <w:r>
+        <w:t xml:space="preserve">  myMax / </w:t>
+      </w:r>
+      <w:r>
         <w:t>myMin</w:t>
       </w:r>
     </w:p>
     <w:p>
       <w:pPr>
         <w:rPr>
-          <w:rtl/>
-        </w:rPr>
-      </w:pPr>
-      <w:r>
-        <w:rPr>
-          <w:rFonts w:hint="cs"/>
-          <w:rtl/>
-        </w:rPr>
-        <w:t xml:space="preserve">הפונקציה מקבלת צומת ומחזירה את המינימום בתת העץ שלו ע"י ירידה שמאלה בתת העץ כל עוד אפשר, במקרה הגרוע </w:t>
+          <w:rFonts w:hint="cs"/>
+          <w:rtl/>
+        </w:rPr>
+      </w:pPr>
+      <w:r>
+        <w:rPr>
+          <w:rFonts w:hint="cs"/>
+          <w:rtl/>
+        </w:rPr>
+        <w:t>הפונקציה מקבלת צומת ומחזירה את המינימום</w:t>
+      </w:r>
+      <w:r>
+        <w:rPr>
+          <w:rFonts w:hint="cs"/>
+          <w:rtl/>
+        </w:rPr>
+        <w:t xml:space="preserve"> \ מקסימום</w:t>
+      </w:r>
+      <w:r>
+        <w:rPr>
+          <w:rFonts w:hint="cs"/>
+          <w:rtl/>
+        </w:rPr>
+        <w:t xml:space="preserve"> בתת העץ שלו ע"י ירידה שמאלה</w:t>
+      </w:r>
+      <w:r>
+        <w:rPr>
+          <w:rFonts w:hint="cs"/>
+          <w:rtl/>
+        </w:rPr>
+        <w:t xml:space="preserve"> \ ימינה</w:t>
+      </w:r>
+      <w:r>
+        <w:rPr>
+          <w:rFonts w:hint="cs"/>
+          <w:rtl/>
+        </w:rPr>
+        <w:t xml:space="preserve"> בתת העץ כל עוד אפשר, במקרה הגרוע </w:t>
       </w:r>
       <w:r>
         <w:t>log(n)</w:t>
@@ -1855,6 +1920,7 @@
         </w:rPr>
       </w:pPr>
       <w:r>
+        <w:lastRenderedPageBreak/>
         <w:t>setLeft</w:t>
       </w:r>
       <w:r>
@@ -1932,7 +1998,6 @@
         </w:rPr>
       </w:pPr>
       <w:r>
-        <w:lastRenderedPageBreak/>
         <w:t>getParent</w:t>
       </w:r>
     </w:p>
@@ -1986,7 +2051,6 @@
     <w:p>
       <w:pPr>
         <w:rPr>
-          <w:rFonts w:hint="cs"/>
           <w:rtl/>
         </w:rPr>
       </w:pPr>
@@ -2030,6 +2094,82 @@
           <w:rtl/>
         </w:rPr>
         <w:t>מעדכנת את הגובה של הצומת בהתאם לבנים שלו, ע"י בדיקת הגבהים שלהם, לקיחת המקסימום והוספת 1.</w:t>
+      </w:r>
+    </w:p>
+    <w:p>
+      <w:pPr>
+        <w:rPr>
+          <w:rtl/>
+        </w:rPr>
+      </w:pPr>
+      <w:r>
+        <w:t>setSizeAlone</w:t>
+      </w:r>
+    </w:p>
+    <w:p>
+      <w:pPr>
+        <w:rPr>
+          <w:rtl/>
+        </w:rPr>
+      </w:pPr>
+      <w:r>
+        <w:rPr>
+          <w:rFonts w:hint="cs"/>
+          <w:rtl/>
+        </w:rPr>
+        <w:t>מעדכנת את גודל הצומת בהתאם לגודל בניו +1.</w:t>
+      </w:r>
+    </w:p>
+    <w:p>
+      <w:pPr>
+        <w:rPr>
+          <w:rtl/>
+        </w:rPr>
+      </w:pPr>
+      <w:r>
+        <w:t>updateNode</w:t>
+      </w:r>
+      <w:r>
+        <w:rPr>
+          <w:rFonts w:hint="cs"/>
+          <w:rtl/>
+        </w:rPr>
+        <w:t>:</w:t>
+      </w:r>
+    </w:p>
+    <w:p>
+      <w:pPr>
+        <w:rPr>
+          <w:rFonts w:hint="cs"/>
+          <w:rtl/>
+        </w:rPr>
+      </w:pPr>
+      <w:r>
+        <w:rPr>
+          <w:rFonts w:hint="cs"/>
+          <w:rtl/>
+        </w:rPr>
+        <w:t xml:space="preserve">מעדכנת את הגובה והגודל של צומת ע"י קריאה לפונקציות </w:t>
+      </w:r>
+      <w:r>
+        <w:t>setHeightAlone</w:t>
+      </w:r>
+      <w:r>
+        <w:rPr>
+          <w:rFonts w:hint="cs"/>
+          <w:rtl/>
+        </w:rPr>
+        <w:t xml:space="preserve">, </w:t>
+      </w:r>
+      <w:r>
+        <w:t>setSizeAlone</w:t>
+      </w:r>
+      <w:r>
+        <w:rPr>
+          <w:rFonts w:hint="cs"/>
+          <w:rtl/>
+        </w:rPr>
+        <w:t>.</w:t>
       </w:r>
     </w:p>
     <w:p>
@@ -2457,6 +2597,7 @@
   <w:style w:type="character" w:default="1" w:styleId="a0">
     <w:name w:val="Default Paragraph Font"/>
     <w:uiPriority w:val="1"/>
+    <w:semiHidden/>
     <w:unhideWhenUsed/>
   </w:style>
   <w:style w:type="table" w:default="1" w:styleId="a1">

</xml_diff>